<commit_message>
Shapefiles represent the outline of the United States. Word file with completed class 9 participation also included.
</commit_message>
<xml_diff>
--- a/Class 9 Group 2 Participation.docx
+++ b/Class 9 Group 2 Participation.docx
@@ -15,10 +15,7 @@
       </w:r>
       <w:proofErr w:type="spellEnd"/>
       <w:r>
-        <w:t>)</w:t>
-      </w:r>
-      <w:r>
-        <w:t xml:space="preserve"> – coordinate based global system used for measuring locations on the earth’s surface </w:t>
+        <w:t xml:space="preserve">) – coordinate based global system used for measuring locations on the earth’s surface </w:t>
       </w:r>
     </w:p>
     <w:p>
@@ -31,10 +28,7 @@
         <w:spacing w:after="0"/>
       </w:pPr>
       <w:r>
-        <w:t>EPSG registry</w:t>
-      </w:r>
-      <w:r>
-        <w:t xml:space="preserve"> – a list of geographic reference systems</w:t>
+        <w:t>EPSG registry – a list of geographic reference systems</w:t>
       </w:r>
     </w:p>
     <w:p>
@@ -47,10 +41,7 @@
         <w:spacing w:after="0"/>
       </w:pPr>
       <w:r>
-        <w:t>Geographic coordinate system</w:t>
-      </w:r>
-      <w:r>
-        <w:t xml:space="preserve"> – uses 3D spherical grid to describe locations on earth</w:t>
+        <w:t>Geographic coordinate system – uses 3D spherical grid to describe locations on earth</w:t>
       </w:r>
     </w:p>
     <w:p>
@@ -58,10 +49,7 @@
         <w:spacing w:after="0"/>
       </w:pPr>
       <w:r>
-        <w:t>Longitude/Latitude</w:t>
-      </w:r>
-      <w:r>
-        <w:t xml:space="preserve"> – Longitude lines extend North/South, Latitude lines extend East/West.</w:t>
+        <w:t>Longitude/Latitude – Longitude lines extend North/South, Latitude lines extend East/West.</w:t>
       </w:r>
     </w:p>
     <w:p>
@@ -69,10 +57,7 @@
         <w:spacing w:after="0"/>
       </w:pPr>
       <w:r>
-        <w:t>Projected coordinate system</w:t>
-      </w:r>
-      <w:r>
-        <w:t xml:space="preserve"> </w:t>
+        <w:t xml:space="preserve">Projected coordinate system </w:t>
       </w:r>
       <w:r>
         <w:t>–</w:t>
@@ -187,10 +172,6 @@
     <w:p>
       <w:pPr>
         <w:pStyle w:val="ListParagraph"/>
-        <w:numPr>
-          <w:ilvl w:val="0"/>
-          <w:numId w:val="4"/>
-        </w:numPr>
         <w:spacing w:after="0"/>
       </w:pPr>
     </w:p>
@@ -1392,6 +1373,21 @@
 </file>
 
 <file path=customXml/item1.xml><?xml version="1.0" encoding="utf-8"?>
+<p:properties xmlns:p="http://schemas.microsoft.com/office/2006/metadata/properties" xmlns:xsi="http://www.w3.org/2001/XMLSchema-instance" xmlns:pc="http://schemas.microsoft.com/office/infopath/2007/PartnerControls">
+  <documentManagement/>
+</p:properties>
+</file>
+
+<file path=customXml/item2.xml><?xml version="1.0" encoding="utf-8"?>
+<?mso-contentType ?>
+<FormTemplates xmlns="http://schemas.microsoft.com/sharepoint/v3/contenttype/forms">
+  <Display>DocumentLibraryForm</Display>
+  <Edit>DocumentLibraryForm</Edit>
+  <New>DocumentLibraryForm</New>
+</FormTemplates>
+</file>
+
+<file path=customXml/item3.xml><?xml version="1.0" encoding="utf-8"?>
 <ct:contentTypeSchema xmlns:ct="http://schemas.microsoft.com/office/2006/metadata/contentType" xmlns:ma="http://schemas.microsoft.com/office/2006/metadata/properties/metaAttributes" ct:_="" ma:_="" ma:contentTypeName="Document" ma:contentTypeID="0x010100B29A48B83221254486C96EE70ACBA9A6" ma:contentTypeVersion="12" ma:contentTypeDescription="Create a new document." ma:contentTypeScope="" ma:versionID="6effa216102274d1844d86842f727f99">
   <xsd:schema xmlns:xsd="http://www.w3.org/2001/XMLSchema" xmlns:xs="http://www.w3.org/2001/XMLSchema" xmlns:p="http://schemas.microsoft.com/office/2006/metadata/properties" xmlns:ns2="34e6b996-c1f6-4024-b553-22dbb926185e" xmlns:ns3="393f1106-018a-42d8-ab30-9984f9d2929a" targetNamespace="http://schemas.microsoft.com/office/2006/metadata/properties" ma:root="true" ma:fieldsID="7166de5982f5e0af1f64663673f38219" ns2:_="" ns3:_="">
     <xsd:import namespace="34e6b996-c1f6-4024-b553-22dbb926185e"/>
@@ -1608,29 +1604,38 @@
 </ct:contentTypeSchema>
 </file>
 
-<file path=customXml/item2.xml><?xml version="1.0" encoding="utf-8"?>
-<?mso-contentType ?>
-<FormTemplates xmlns="http://schemas.microsoft.com/sharepoint/v3/contenttype/forms">
-  <Display>DocumentLibraryForm</Display>
-  <Edit>DocumentLibraryForm</Edit>
-  <New>DocumentLibraryForm</New>
-</FormTemplates>
-</file>
-
-<file path=customXml/item3.xml><?xml version="1.0" encoding="utf-8"?>
-<p:properties xmlns:p="http://schemas.microsoft.com/office/2006/metadata/properties" xmlns:xsi="http://www.w3.org/2001/XMLSchema-instance" xmlns:pc="http://schemas.microsoft.com/office/infopath/2007/PartnerControls">
-  <documentManagement/>
-</p:properties>
-</file>
-
 <file path=customXml/itemProps1.xml><?xml version="1.0" encoding="utf-8"?>
-<ds:datastoreItem xmlns:ds="http://schemas.openxmlformats.org/officeDocument/2006/customXml" ds:itemID="{F79F8743-8C49-4014-88A8-958505EA81F5}"/>
+<ds:datastoreItem xmlns:ds="http://schemas.openxmlformats.org/officeDocument/2006/customXml" ds:itemID="{38DEA969-A6B4-4695-A9CA-CF6B889DB042}">
+  <ds:schemaRefs>
+    <ds:schemaRef ds:uri="http://schemas.microsoft.com/office/2006/metadata/properties"/>
+    <ds:schemaRef ds:uri="http://schemas.microsoft.com/office/infopath/2007/PartnerControls"/>
+  </ds:schemaRefs>
+</ds:datastoreItem>
 </file>
 
 <file path=customXml/itemProps2.xml><?xml version="1.0" encoding="utf-8"?>
-<ds:datastoreItem xmlns:ds="http://schemas.openxmlformats.org/officeDocument/2006/customXml" ds:itemID="{F9C42D36-FBDC-42AD-96C2-5A11AA705398}"/>
+<ds:datastoreItem xmlns:ds="http://schemas.openxmlformats.org/officeDocument/2006/customXml" ds:itemID="{F9C42D36-FBDC-42AD-96C2-5A11AA705398}">
+  <ds:schemaRefs>
+    <ds:schemaRef ds:uri="http://schemas.microsoft.com/sharepoint/v3/contenttype/forms"/>
+  </ds:schemaRefs>
+</ds:datastoreItem>
 </file>
 
 <file path=customXml/itemProps3.xml><?xml version="1.0" encoding="utf-8"?>
-<ds:datastoreItem xmlns:ds="http://schemas.openxmlformats.org/officeDocument/2006/customXml" ds:itemID="{38DEA969-A6B4-4695-A9CA-CF6B889DB042}"/>
+<ds:datastoreItem xmlns:ds="http://schemas.openxmlformats.org/officeDocument/2006/customXml" ds:itemID="{F79F8743-8C49-4014-88A8-958505EA81F5}">
+  <ds:schemaRefs>
+    <ds:schemaRef ds:uri="http://schemas.microsoft.com/office/2006/metadata/contentType"/>
+    <ds:schemaRef ds:uri="http://schemas.microsoft.com/office/2006/metadata/properties/metaAttributes"/>
+    <ds:schemaRef ds:uri="http://www.w3.org/2001/XMLSchema"/>
+    <ds:schemaRef ds:uri="http://schemas.microsoft.com/office/2006/metadata/properties"/>
+    <ds:schemaRef ds:uri="34e6b996-c1f6-4024-b553-22dbb926185e"/>
+    <ds:schemaRef ds:uri="393f1106-018a-42d8-ab30-9984f9d2929a"/>
+    <ds:schemaRef ds:uri="http://schemas.microsoft.com/office/2006/documentManagement/types"/>
+    <ds:schemaRef ds:uri="http://schemas.microsoft.com/office/infopath/2007/PartnerControls"/>
+    <ds:schemaRef ds:uri="http://schemas.openxmlformats.org/package/2006/metadata/core-properties"/>
+    <ds:schemaRef ds:uri="http://purl.org/dc/elements/1.1/"/>
+    <ds:schemaRef ds:uri="http://purl.org/dc/terms/"/>
+    <ds:schemaRef ds:uri="http://schemas.microsoft.com/internal/obd"/>
+  </ds:schemaRefs>
+</ds:datastoreItem>
 </file>
</xml_diff>